<commit_message>
Added new tables to database
</commit_message>
<xml_diff>
--- a/PFC ELA.docx
+++ b/PFC ELA.docx
@@ -3309,42 +3309,12 @@
         </w:rPr>
         <w:t>ELA (</w:t>
       </w:r>
-      <w:proofErr w:type="spellStart"/>
-      <w:r>
-        <w:rPr>
-          <w:lang w:val="es-ES"/>
-        </w:rPr>
-        <w:t>Ecole</w:t>
-      </w:r>
-      <w:proofErr w:type="spellEnd"/>
-      <w:r>
-        <w:rPr>
-          <w:lang w:val="es-ES"/>
-        </w:rPr>
-        <w:t xml:space="preserve"> de </w:t>
-      </w:r>
-      <w:proofErr w:type="spellStart"/>
-      <w:r>
-        <w:rPr>
-          <w:lang w:val="es-ES"/>
-        </w:rPr>
-        <w:t>Langues</w:t>
-      </w:r>
-      <w:proofErr w:type="spellEnd"/>
-      <w:r>
-        <w:rPr>
-          <w:lang w:val="es-ES"/>
-        </w:rPr>
-        <w:t xml:space="preserve"> </w:t>
-      </w:r>
-      <w:proofErr w:type="spellStart"/>
-      <w:r>
-        <w:rPr>
-          <w:lang w:val="es-ES"/>
-        </w:rPr>
-        <w:t>Ammari</w:t>
-      </w:r>
-      <w:proofErr w:type="spellEnd"/>
+      <w:r>
+        <w:rPr>
+          <w:lang w:val="es-ES"/>
+        </w:rPr>
+        <w:t>Ecole de Langues Ammari</w:t>
+      </w:r>
       <w:r>
         <w:rPr>
           <w:lang w:val="es-ES"/>
@@ -3516,6 +3486,7 @@
           <w:id w:val="422543097"/>
           <w:citation/>
         </w:sdtPr>
+        <w:sdtEndPr/>
         <w:sdtContent>
           <w:r>
             <w:rPr>
@@ -3702,7 +3673,19 @@
         <w:rPr>
           <w:lang w:val="es-ES"/>
         </w:rPr>
-        <w:t xml:space="preserve"> composición del entorno del colegio.</w:t>
+        <w:t xml:space="preserve"> composición del entorno del colegio</w:t>
+      </w:r>
+      <w:r>
+        <w:rPr>
+          <w:lang w:val="es-ES"/>
+        </w:rPr>
+        <w:t>, con lo que, en primera estancia, el objetivo es conseguir facilitar la gestión centralizada de la escuela para posteriormente ir descentralizándola, dejando las tareas en manos de los usuarios dentro de la propia plataforma</w:t>
+      </w:r>
+      <w:r>
+        <w:rPr>
+          <w:lang w:val="es-ES"/>
+        </w:rPr>
+        <w:t>.</w:t>
       </w:r>
       <w:r>
         <w:rPr>
@@ -3733,6 +3716,12 @@
           <w:lang w:val="es-ES"/>
         </w:rPr>
         <w:t>se adapte a las necesidades cambiantes de la empresa</w:t>
+      </w:r>
+      <w:r>
+        <w:rPr>
+          <w:lang w:val="es-ES"/>
+        </w:rPr>
+        <w:t>, así como de facilitar su uso posterior a los usuarios</w:t>
       </w:r>
       <w:r>
         <w:rPr>
@@ -3940,9 +3929,121 @@
         <w:rPr>
           <w:lang w:val="es-ES"/>
         </w:rPr>
-        <w:t>Análisis del mercado</w:t>
+        <w:t xml:space="preserve">Análisis del </w:t>
       </w:r>
       <w:bookmarkEnd w:id="11"/>
+      <w:r>
+        <w:rPr>
+          <w:lang w:val="es-ES"/>
+        </w:rPr>
+        <w:t>entorno</w:t>
+      </w:r>
+    </w:p>
+    <w:p>
+      <w:pPr>
+        <w:rPr>
+          <w:lang w:val="es-ES"/>
+        </w:rPr>
+      </w:pPr>
+      <w:r>
+        <w:rPr>
+          <w:lang w:val="es-ES"/>
+        </w:rPr>
+        <w:t>Puesto que la empresa a la que se le realizará el proyecto es un</w:t>
+      </w:r>
+      <w:r>
+        <w:rPr>
+          <w:lang w:val="es-ES"/>
+        </w:rPr>
+        <w:t>a</w:t>
+      </w:r>
+      <w:r>
+        <w:rPr>
+          <w:lang w:val="es-ES"/>
+        </w:rPr>
+        <w:t xml:space="preserve"> escuela de idiomas el análisis correspondiente se basará en el resto de posibles clientes cercanos al mismo y que a su vez son competencia directa de la</w:t>
+      </w:r>
+      <w:r>
+        <w:rPr>
+          <w:lang w:val="es-ES"/>
+        </w:rPr>
+        <w:t xml:space="preserve"> propia</w:t>
+      </w:r>
+      <w:r>
+        <w:rPr>
+          <w:lang w:val="es-ES"/>
+        </w:rPr>
+        <w:t xml:space="preserve"> empresa.</w:t>
+      </w:r>
+    </w:p>
+    <w:p>
+      <w:pPr>
+        <w:pStyle w:val="Ttulo3"/>
+        <w:rPr>
+          <w:lang w:val="es-ES"/>
+        </w:rPr>
+      </w:pPr>
+      <w:r>
+        <w:rPr>
+          <w:lang w:val="es-ES"/>
+        </w:rPr>
+        <w:lastRenderedPageBreak/>
+        <w:t>IN-tuition</w:t>
+      </w:r>
+    </w:p>
+    <w:p>
+      <w:pPr>
+        <w:rPr>
+          <w:lang w:val="es-ES"/>
+        </w:rPr>
+      </w:pPr>
+      <w:r>
+        <w:rPr>
+          <w:lang w:val="es-ES"/>
+        </w:rPr>
+        <w:drawing>
+          <wp:inline distT="0" distB="0" distL="0" distR="0" wp14:anchorId="49996ECE" wp14:editId="1E3C9F04">
+            <wp:extent cx="2905530" cy="1181265"/>
+            <wp:effectExtent l="0" t="0" r="0" b="0"/>
+            <wp:docPr id="3" name="Imagen 3"/>
+            <wp:cNvGraphicFramePr>
+              <a:graphicFrameLocks xmlns:a="http://schemas.openxmlformats.org/drawingml/2006/main" noChangeAspect="1"/>
+            </wp:cNvGraphicFramePr>
+            <a:graphic xmlns:a="http://schemas.openxmlformats.org/drawingml/2006/main">
+              <a:graphicData uri="http://schemas.openxmlformats.org/drawingml/2006/picture">
+                <pic:pic xmlns:pic="http://schemas.openxmlformats.org/drawingml/2006/picture">
+                  <pic:nvPicPr>
+                    <pic:cNvPr id="1" name=""/>
+                    <pic:cNvPicPr/>
+                  </pic:nvPicPr>
+                  <pic:blipFill>
+                    <a:blip r:embed="rId12"/>
+                    <a:stretch>
+                      <a:fillRect/>
+                    </a:stretch>
+                  </pic:blipFill>
+                  <pic:spPr>
+                    <a:xfrm>
+                      <a:off x="0" y="0"/>
+                      <a:ext cx="2905530" cy="1181265"/>
+                    </a:xfrm>
+                    <a:prstGeom prst="rect">
+                      <a:avLst/>
+                    </a:prstGeom>
+                  </pic:spPr>
+                </pic:pic>
+              </a:graphicData>
+            </a:graphic>
+          </wp:inline>
+        </w:drawing>
+      </w:r>
+    </w:p>
+    <w:p>
+      <w:pPr>
+        <w:rPr>
+          <w:lang w:val="es-ES"/>
+        </w:rPr>
+      </w:pPr>
     </w:p>
     <w:p>
       <w:pPr>
@@ -4032,7 +4133,6 @@
         </w:rPr>
       </w:pPr>
       <w:bookmarkStart w:id="17" w:name="_Toc103432942"/>
-      <w:proofErr w:type="spellStart"/>
       <w:r>
         <w:rPr>
           <w:lang w:val="es-ES"/>
@@ -4040,7 +4140,6 @@
         <w:t>Canvas</w:t>
       </w:r>
       <w:bookmarkEnd w:id="17"/>
-      <w:proofErr w:type="spellEnd"/>
     </w:p>
     <w:p>
       <w:pPr>
@@ -4061,138 +4160,130 @@
         <w:rPr>
           <w:lang w:val="es-ES"/>
         </w:rPr>
+        <w:t>Desarrollo del proyecto</w:t>
+      </w:r>
+      <w:bookmarkEnd w:id="18"/>
+    </w:p>
+    <w:p>
+      <w:pPr>
+        <w:pStyle w:val="Ttulo2"/>
+        <w:rPr>
+          <w:lang w:val="es-ES"/>
+        </w:rPr>
+      </w:pPr>
+      <w:bookmarkStart w:id="19" w:name="_Toc103432944"/>
+      <w:r>
+        <w:rPr>
+          <w:lang w:val="es-ES"/>
+        </w:rPr>
+        <w:t>Revisión bibliográfica, fundamentación teórica</w:t>
+      </w:r>
+      <w:bookmarkEnd w:id="19"/>
+    </w:p>
+    <w:p>
+      <w:pPr>
+        <w:rPr>
+          <w:lang w:val="es-ES"/>
+        </w:rPr>
+      </w:pPr>
+      <w:r>
+        <w:rPr>
+          <w:lang w:val="es-ES"/>
+        </w:rPr>
+        <w:t>Antes de realizar cualquier trabajo, este debe realizar una revisión del tema sobre cosas ya publicadas o realizadas en el ámbito del trabajo (estado del arte). En este punto se recogerán todas estas propuestas que solucionan o que proponen cosas similares a nuestro trabajo.</w:t>
+      </w:r>
+    </w:p>
+    <w:p>
+      <w:pPr>
+        <w:rPr>
+          <w:lang w:val="es-ES"/>
+        </w:rPr>
+      </w:pPr>
+    </w:p>
+    <w:p>
+      <w:pPr>
+        <w:rPr>
+          <w:lang w:val="es-ES"/>
+        </w:rPr>
+      </w:pPr>
+      <w:r>
+        <w:rPr>
+          <w:lang w:val="es-ES"/>
+        </w:rPr>
+        <w:t xml:space="preserve">Moodle se presenta como </w:t>
+      </w:r>
+    </w:p>
+    <w:p>
+      <w:pPr>
+        <w:pStyle w:val="Ttulo2"/>
+        <w:rPr>
+          <w:lang w:val="es-ES"/>
+        </w:rPr>
+      </w:pPr>
+      <w:bookmarkStart w:id="20" w:name="_Toc103432945"/>
+      <w:r>
+        <w:rPr>
+          <w:lang w:val="es-ES"/>
+        </w:rPr>
+        <w:t>Materiales y métodos</w:t>
+      </w:r>
+      <w:bookmarkEnd w:id="20"/>
+    </w:p>
+    <w:p>
+      <w:pPr>
+        <w:rPr>
+          <w:lang w:val="es-ES"/>
+        </w:rPr>
+      </w:pPr>
+      <w:r>
+        <w:rPr>
+          <w:lang w:val="es-ES"/>
+        </w:rPr>
+        <w:t>Qué materiales se van a utilizar para resolver el problema o situación planteada, técnicas, procedimientos, metodologías, etc.</w:t>
+      </w:r>
+    </w:p>
+    <w:p>
+      <w:pPr>
+        <w:pStyle w:val="Ttulo2"/>
+        <w:rPr>
+          <w:lang w:val="es-ES"/>
+        </w:rPr>
+      </w:pPr>
+      <w:bookmarkStart w:id="21" w:name="_Toc103432946"/>
+      <w:r>
+        <w:rPr>
+          <w:lang w:val="es-ES"/>
+        </w:rPr>
+        <w:t>Resultados y análisis</w:t>
+      </w:r>
+      <w:bookmarkEnd w:id="21"/>
+    </w:p>
+    <w:p>
+      <w:pPr>
+        <w:rPr>
+          <w:lang w:val="es-ES"/>
+        </w:rPr>
+      </w:pPr>
+      <w:r>
+        <w:rPr>
+          <w:lang w:val="es-ES"/>
+        </w:rPr>
+        <w:t>Una vez se ha estructurado el trabajo con los materiales y procedimientos que se van a seguir, se deberá presentar tanto la manera seguida para resolver la cuestión como el análisis de los resultados obtenidos.</w:t>
+      </w:r>
+    </w:p>
+    <w:p>
+      <w:pPr>
+        <w:pStyle w:val="Ttulo2"/>
+        <w:rPr>
+          <w:lang w:val="es-ES"/>
+        </w:rPr>
+      </w:pPr>
+      <w:bookmarkStart w:id="22" w:name="_Toc103432947"/>
+      <w:r>
+        <w:rPr>
+          <w:lang w:val="es-ES"/>
+        </w:rPr>
         <w:lastRenderedPageBreak/>
-        <w:t>Desarrollo del proyecto</w:t>
-      </w:r>
-      <w:bookmarkEnd w:id="18"/>
-    </w:p>
-    <w:p>
-      <w:pPr>
-        <w:pStyle w:val="Ttulo2"/>
-        <w:rPr>
-          <w:lang w:val="es-ES"/>
-        </w:rPr>
-      </w:pPr>
-      <w:bookmarkStart w:id="19" w:name="_Toc103432944"/>
-      <w:proofErr w:type="spellStart"/>
-      <w:r>
-        <w:rPr>
-          <w:lang w:val="es-ES"/>
-        </w:rPr>
-        <w:t>Revisisión</w:t>
-      </w:r>
-      <w:proofErr w:type="spellEnd"/>
-      <w:r>
-        <w:rPr>
-          <w:lang w:val="es-ES"/>
-        </w:rPr>
-        <w:t xml:space="preserve"> bibliográfica, fundamentación teórica</w:t>
-      </w:r>
-      <w:bookmarkEnd w:id="19"/>
-    </w:p>
-    <w:p>
-      <w:pPr>
-        <w:rPr>
-          <w:lang w:val="es-ES"/>
-        </w:rPr>
-      </w:pPr>
-      <w:r>
-        <w:rPr>
-          <w:lang w:val="es-ES"/>
-        </w:rPr>
-        <w:t>Antes de realizar cualquier trabajo, este debe realizar una revisión del tema sobre cosas ya publicadas o realizadas en el ámbito del trabajo (estado del arte). En este punto se recogerán todas estas propuestas que solucionan o que proponen cosas similares a nuestro trabajo.</w:t>
-      </w:r>
-    </w:p>
-    <w:p>
-      <w:pPr>
-        <w:rPr>
-          <w:lang w:val="es-ES"/>
-        </w:rPr>
-      </w:pPr>
-    </w:p>
-    <w:p>
-      <w:pPr>
-        <w:rPr>
-          <w:lang w:val="es-ES"/>
-        </w:rPr>
-      </w:pPr>
-      <w:r>
-        <w:rPr>
-          <w:lang w:val="es-ES"/>
-        </w:rPr>
-        <w:t xml:space="preserve">Moodle se presenta como </w:t>
-      </w:r>
-    </w:p>
-    <w:p>
-      <w:pPr>
-        <w:pStyle w:val="Ttulo2"/>
-        <w:rPr>
-          <w:lang w:val="es-ES"/>
-        </w:rPr>
-      </w:pPr>
-      <w:bookmarkStart w:id="20" w:name="_Toc103432945"/>
-      <w:r>
-        <w:rPr>
-          <w:lang w:val="es-ES"/>
-        </w:rPr>
-        <w:t>Materiales y métodos</w:t>
-      </w:r>
-      <w:bookmarkEnd w:id="20"/>
-    </w:p>
-    <w:p>
-      <w:pPr>
-        <w:rPr>
-          <w:lang w:val="es-ES"/>
-        </w:rPr>
-      </w:pPr>
-      <w:r>
-        <w:rPr>
-          <w:lang w:val="es-ES"/>
-        </w:rPr>
-        <w:t>Qué materiales se van a utilizar para resolver el problema o situación planteada, técnicas, procedimientos, metodologías, etc.</w:t>
-      </w:r>
-    </w:p>
-    <w:p>
-      <w:pPr>
-        <w:pStyle w:val="Ttulo2"/>
-        <w:rPr>
-          <w:lang w:val="es-ES"/>
-        </w:rPr>
-      </w:pPr>
-      <w:bookmarkStart w:id="21" w:name="_Toc103432946"/>
-      <w:r>
-        <w:rPr>
-          <w:lang w:val="es-ES"/>
-        </w:rPr>
-        <w:t>Resultados y análisis</w:t>
-      </w:r>
-      <w:bookmarkEnd w:id="21"/>
-    </w:p>
-    <w:p>
-      <w:pPr>
-        <w:rPr>
-          <w:lang w:val="es-ES"/>
-        </w:rPr>
-      </w:pPr>
-      <w:r>
-        <w:rPr>
-          <w:lang w:val="es-ES"/>
-        </w:rPr>
-        <w:t>Una vez se ha estructurado el trabajo con los materiales y procedimientos que se van a seguir, se deberá presentar tanto la manera seguida para resolver la cuestión como el análisis de los resultados obtenidos.</w:t>
-      </w:r>
-    </w:p>
-    <w:p>
-      <w:pPr>
-        <w:pStyle w:val="Ttulo2"/>
-        <w:rPr>
-          <w:lang w:val="es-ES"/>
-        </w:rPr>
-      </w:pPr>
-      <w:bookmarkStart w:id="22" w:name="_Toc103432947"/>
-      <w:r>
-        <w:rPr>
-          <w:lang w:val="es-ES"/>
-        </w:rPr>
         <w:t>Conclusiones</w:t>
       </w:r>
       <w:bookmarkEnd w:id="22"/>

</xml_diff>